<commit_message>
added cp and award
</commit_message>
<xml_diff>
--- a/create_template/125418pg1.docx
+++ b/create_template/125418pg1.docx
@@ -2728,8 +2728,6 @@
               </w:rPr>
               <w:t>Agency</w:t>
             </w:r>
-            <w:bookmarkStart w:id="4" w:name="_GoBack"/>
-            <w:bookmarkEnd w:id="4"/>
             <w:r>
               <w:rPr>
                 <w:spacing w:val="-2"/>
@@ -3065,7 +3063,7 @@
               </w:rPr>
               <w:t>A</w:t>
             </w:r>
-            <w:bookmarkStart w:id="5" w:name="Text16"/>
+            <w:bookmarkStart w:id="4" w:name="Text16"/>
             <w:r>
               <w:rPr>
                 <w:sz w:val="16"/>
@@ -3152,7 +3150,7 @@
               </w:rPr>
               <w:t>CITY, STATE &amp; ZIP</w:t>
             </w:r>
-            <w:bookmarkEnd w:id="5"/>
+            <w:bookmarkEnd w:id="4"/>
           </w:p>
         </w:tc>
       </w:tr>
@@ -4505,7 +4503,10 @@
           </w:tcPr>
           <w:p>
             <w:pPr>
-              <w:jc w:val="center"/>
+              <w:tabs>
+                <w:tab w:val="left" w:pos="789"/>
+                <w:tab w:val="center" w:pos="1109"/>
+              </w:tabs>
               <w:rPr>
                 <w:b/>
                 <w:bCs/>
@@ -4513,6 +4514,47 @@
                 <w:szCs w:val="20"/>
               </w:rPr>
             </w:pPr>
+            <w:r>
+              <w:rPr>
+                <w:b/>
+                <w:bCs/>
+                <w:sz w:val="20"/>
+                <w:szCs w:val="20"/>
+              </w:rPr>
+              <w:tab/>
+            </w:r>
+            <w:r>
+              <w:rPr>
+                <w:sz w:val="16"/>
+                <w:szCs w:val="16"/>
+              </w:rPr>
+              <w:t>{</w:t>
+            </w:r>
+            <w:r>
+              <w:rPr>
+                <w:sz w:val="16"/>
+                <w:szCs w:val="16"/>
+              </w:rPr>
+              <w:t>CP</w:t>
+            </w:r>
+            <w:bookmarkStart w:id="5" w:name="_GoBack"/>
+            <w:bookmarkEnd w:id="5"/>
+            <w:r>
+              <w:rPr>
+                <w:sz w:val="16"/>
+                <w:szCs w:val="16"/>
+              </w:rPr>
+              <w:t>}</w:t>
+            </w:r>
+            <w:r>
+              <w:rPr>
+                <w:b/>
+                <w:bCs/>
+                <w:sz w:val="20"/>
+                <w:szCs w:val="20"/>
+              </w:rPr>
+              <w:tab/>
+            </w:r>
             <w:r>
               <w:rPr>
                 <w:b/>
@@ -5781,6 +5823,27 @@
                 <w:szCs w:val="16"/>
               </w:rPr>
             </w:pPr>
+            <w:r>
+              <w:rPr>
+                <w:sz w:val="16"/>
+                <w:szCs w:val="16"/>
+              </w:rPr>
+              <w:t>{</w:t>
+            </w:r>
+            <w:r>
+              <w:rPr>
+                <w:sz w:val="16"/>
+                <w:szCs w:val="16"/>
+              </w:rPr>
+              <w:t>Award_1</w:t>
+            </w:r>
+            <w:r>
+              <w:rPr>
+                <w:sz w:val="16"/>
+                <w:szCs w:val="16"/>
+              </w:rPr>
+              <w:t>}</w:t>
+            </w:r>
           </w:p>
         </w:tc>
         <w:tc>
@@ -6024,6 +6087,27 @@
                 <w:szCs w:val="16"/>
               </w:rPr>
             </w:pPr>
+            <w:r>
+              <w:rPr>
+                <w:sz w:val="16"/>
+                <w:szCs w:val="16"/>
+              </w:rPr>
+              <w:t>{</w:t>
+            </w:r>
+            <w:r>
+              <w:rPr>
+                <w:sz w:val="16"/>
+                <w:szCs w:val="16"/>
+              </w:rPr>
+              <w:t>Award_2</w:t>
+            </w:r>
+            <w:r>
+              <w:rPr>
+                <w:sz w:val="16"/>
+                <w:szCs w:val="16"/>
+              </w:rPr>
+              <w:t>}</w:t>
+            </w:r>
           </w:p>
         </w:tc>
         <w:tc>
@@ -6267,6 +6351,27 @@
                 <w:szCs w:val="16"/>
               </w:rPr>
             </w:pPr>
+            <w:r>
+              <w:rPr>
+                <w:sz w:val="16"/>
+                <w:szCs w:val="16"/>
+              </w:rPr>
+              <w:t>{</w:t>
+            </w:r>
+            <w:r>
+              <w:rPr>
+                <w:sz w:val="16"/>
+                <w:szCs w:val="16"/>
+              </w:rPr>
+              <w:t>Award_3</w:t>
+            </w:r>
+            <w:r>
+              <w:rPr>
+                <w:sz w:val="16"/>
+                <w:szCs w:val="16"/>
+              </w:rPr>
+              <w:t>}</w:t>
+            </w:r>
           </w:p>
         </w:tc>
         <w:tc>
@@ -6537,6 +6642,27 @@
                 <w:sz w:val="16"/>
                 <w:szCs w:val="16"/>
               </w:rPr>
+              <w:t>{</w:t>
+            </w:r>
+            <w:r>
+              <w:rPr>
+                <w:sz w:val="16"/>
+                <w:szCs w:val="16"/>
+              </w:rPr>
+              <w:t>Award_4</w:t>
+            </w:r>
+            <w:r>
+              <w:rPr>
+                <w:sz w:val="16"/>
+                <w:szCs w:val="16"/>
+              </w:rPr>
+              <w:t>}</w:t>
+            </w:r>
+            <w:r>
+              <w:rPr>
+                <w:sz w:val="16"/>
+                <w:szCs w:val="16"/>
+              </w:rPr>
               <w:fldChar w:fldCharType="begin"/>
             </w:r>
             <w:r>
@@ -6822,6 +6948,27 @@
                 <w:sz w:val="16"/>
                 <w:szCs w:val="16"/>
               </w:rPr>
+              <w:t>{</w:t>
+            </w:r>
+            <w:r>
+              <w:rPr>
+                <w:sz w:val="16"/>
+                <w:szCs w:val="16"/>
+              </w:rPr>
+              <w:t>Award_5</w:t>
+            </w:r>
+            <w:r>
+              <w:rPr>
+                <w:sz w:val="16"/>
+                <w:szCs w:val="16"/>
+              </w:rPr>
+              <w:t>}</w:t>
+            </w:r>
+            <w:r>
+              <w:rPr>
+                <w:sz w:val="16"/>
+                <w:szCs w:val="16"/>
+              </w:rPr>
               <w:fldChar w:fldCharType="begin"/>
             </w:r>
             <w:r>
@@ -7135,6 +7282,27 @@
                 <w:sz w:val="16"/>
                 <w:szCs w:val="16"/>
               </w:rPr>
+              <w:t>{</w:t>
+            </w:r>
+            <w:r>
+              <w:rPr>
+                <w:sz w:val="16"/>
+                <w:szCs w:val="16"/>
+              </w:rPr>
+              <w:t>Award_6</w:t>
+            </w:r>
+            <w:r>
+              <w:rPr>
+                <w:sz w:val="16"/>
+                <w:szCs w:val="16"/>
+              </w:rPr>
+              <w:t>}</w:t>
+            </w:r>
+            <w:r>
+              <w:rPr>
+                <w:sz w:val="16"/>
+                <w:szCs w:val="16"/>
+              </w:rPr>
               <w:fldChar w:fldCharType="begin"/>
             </w:r>
             <w:r>
@@ -7449,6 +7617,27 @@
                 <w:szCs w:val="16"/>
               </w:rPr>
             </w:pPr>
+            <w:r>
+              <w:rPr>
+                <w:sz w:val="16"/>
+                <w:szCs w:val="16"/>
+              </w:rPr>
+              <w:t>{</w:t>
+            </w:r>
+            <w:r>
+              <w:rPr>
+                <w:sz w:val="16"/>
+                <w:szCs w:val="16"/>
+              </w:rPr>
+              <w:t>Award_7</w:t>
+            </w:r>
+            <w:r>
+              <w:rPr>
+                <w:sz w:val="16"/>
+                <w:szCs w:val="16"/>
+              </w:rPr>
+              <w:t>}</w:t>
+            </w:r>
             <w:r>
               <w:rPr>
                 <w:sz w:val="16"/>
@@ -10552,6 +10741,23 @@
 </file>
 
 <file path=customXml/item1.xml><?xml version="1.0" encoding="utf-8"?>
+<p:properties xmlns:p="http://schemas.microsoft.com/office/2006/metadata/properties" xmlns:xsi="http://www.w3.org/2001/XMLSchema-instance" xmlns:pc="http://schemas.microsoft.com/office/infopath/2007/PartnerControls">
+  <documentManagement>
+    <_activity xmlns="be62bd4e-f8c2-47c5-b9b7-b2545680c654" xsi:nil="true"/>
+  </documentManagement>
+</p:properties>
+</file>
+
+<file path=customXml/item2.xml><?xml version="1.0" encoding="utf-8"?>
+<?mso-contentType ?>
+<FormTemplates xmlns="http://schemas.microsoft.com/sharepoint/v3/contenttype/forms">
+  <Display>DocumentLibraryForm</Display>
+  <Edit>DocumentLibraryForm</Edit>
+  <New>DocumentLibraryForm</New>
+</FormTemplates>
+</file>
+
+<file path=customXml/item3.xml><?xml version="1.0" encoding="utf-8"?>
 <ct:contentTypeSchema xmlns:ct="http://schemas.microsoft.com/office/2006/metadata/contentType" xmlns:ma="http://schemas.microsoft.com/office/2006/metadata/properties/metaAttributes" ct:_="" ma:_="" ma:contentTypeName="Document" ma:contentTypeID="0x010100CA837E2489B0B845A934DF0DC35C9ED2" ma:contentTypeVersion="6" ma:contentTypeDescription="Create a new document." ma:contentTypeScope="" ma:versionID="4ff3b88f643246bc246c38c9ee64d7af">
   <xsd:schema xmlns:xsd="http://www.w3.org/2001/XMLSchema" xmlns:xs="http://www.w3.org/2001/XMLSchema" xmlns:p="http://schemas.microsoft.com/office/2006/metadata/properties" xmlns:ns3="be62bd4e-f8c2-47c5-b9b7-b2545680c654" targetNamespace="http://schemas.microsoft.com/office/2006/metadata/properties" ma:root="true" ma:fieldsID="46cfd45c41b33ff79c7dbeffbc83730c" ns3:_="">
     <xsd:import namespace="be62bd4e-f8c2-47c5-b9b7-b2545680c654"/>
@@ -10707,28 +10913,29 @@
 </ct:contentTypeSchema>
 </file>
 
-<file path=customXml/item2.xml><?xml version="1.0" encoding="utf-8"?>
-<?mso-contentType ?>
-<FormTemplates xmlns="http://schemas.microsoft.com/sharepoint/v3/contenttype/forms">
-  <Display>DocumentLibraryForm</Display>
-  <Edit>DocumentLibraryForm</Edit>
-  <New>DocumentLibraryForm</New>
-</FormTemplates>
-</file>
-
-<file path=customXml/item3.xml><?xml version="1.0" encoding="utf-8"?>
-<p:properties xmlns:p="http://schemas.microsoft.com/office/2006/metadata/properties" xmlns:xsi="http://www.w3.org/2001/XMLSchema-instance" xmlns:pc="http://schemas.microsoft.com/office/infopath/2007/PartnerControls">
-  <documentManagement>
-    <_activity xmlns="be62bd4e-f8c2-47c5-b9b7-b2545680c654" xsi:nil="true"/>
-  </documentManagement>
-</p:properties>
-</file>
-
 <file path=customXml/item4.xml><?xml version="1.0" encoding="utf-8"?>
 <b:Sources xmlns:b="http://schemas.openxmlformats.org/officeDocument/2006/bibliography" xmlns="http://schemas.openxmlformats.org/officeDocument/2006/bibliography" SelectedStyle="\APA.XSL" StyleName="APA"/>
 </file>
 
 <file path=customXml/itemProps1.xml><?xml version="1.0" encoding="utf-8"?>
+<ds:datastoreItem xmlns:ds="http://schemas.openxmlformats.org/officeDocument/2006/customXml" ds:itemID="{377EFDA2-9D2E-4AB5-B8BE-89C0944A1FE4}">
+  <ds:schemaRefs>
+    <ds:schemaRef ds:uri="http://schemas.microsoft.com/office/2006/metadata/properties"/>
+    <ds:schemaRef ds:uri="http://schemas.microsoft.com/office/infopath/2007/PartnerControls"/>
+    <ds:schemaRef ds:uri="be62bd4e-f8c2-47c5-b9b7-b2545680c654"/>
+  </ds:schemaRefs>
+</ds:datastoreItem>
+</file>
+
+<file path=customXml/itemProps2.xml><?xml version="1.0" encoding="utf-8"?>
+<ds:datastoreItem xmlns:ds="http://schemas.openxmlformats.org/officeDocument/2006/customXml" ds:itemID="{3B281078-319A-4192-B577-406A8FC1F238}">
+  <ds:schemaRefs>
+    <ds:schemaRef ds:uri="http://schemas.microsoft.com/sharepoint/v3/contenttype/forms"/>
+  </ds:schemaRefs>
+</ds:datastoreItem>
+</file>
+
+<file path=customXml/itemProps3.xml><?xml version="1.0" encoding="utf-8"?>
 <ds:datastoreItem xmlns:ds="http://schemas.openxmlformats.org/officeDocument/2006/customXml" ds:itemID="{D6D3435B-7A28-4968-B04A-FA2415D49A06}">
   <ds:schemaRefs>
     <ds:schemaRef ds:uri="http://schemas.microsoft.com/office/2006/metadata/contentType"/>
@@ -10746,26 +10953,8 @@
 </ds:datastoreItem>
 </file>
 
-<file path=customXml/itemProps2.xml><?xml version="1.0" encoding="utf-8"?>
-<ds:datastoreItem xmlns:ds="http://schemas.openxmlformats.org/officeDocument/2006/customXml" ds:itemID="{3B281078-319A-4192-B577-406A8FC1F238}">
-  <ds:schemaRefs>
-    <ds:schemaRef ds:uri="http://schemas.microsoft.com/sharepoint/v3/contenttype/forms"/>
-  </ds:schemaRefs>
-</ds:datastoreItem>
-</file>
-
-<file path=customXml/itemProps3.xml><?xml version="1.0" encoding="utf-8"?>
-<ds:datastoreItem xmlns:ds="http://schemas.openxmlformats.org/officeDocument/2006/customXml" ds:itemID="{377EFDA2-9D2E-4AB5-B8BE-89C0944A1FE4}">
-  <ds:schemaRefs>
-    <ds:schemaRef ds:uri="http://schemas.microsoft.com/office/2006/metadata/properties"/>
-    <ds:schemaRef ds:uri="http://schemas.microsoft.com/office/infopath/2007/PartnerControls"/>
-    <ds:schemaRef ds:uri="be62bd4e-f8c2-47c5-b9b7-b2545680c654"/>
-  </ds:schemaRefs>
-</ds:datastoreItem>
-</file>
-
 <file path=customXml/itemProps4.xml><?xml version="1.0" encoding="utf-8"?>
-<ds:datastoreItem xmlns:ds="http://schemas.openxmlformats.org/officeDocument/2006/customXml" ds:itemID="{9186E125-B9C4-4E2D-AC79-4D780CEA5C99}">
+<ds:datastoreItem xmlns:ds="http://schemas.openxmlformats.org/officeDocument/2006/customXml" ds:itemID="{C114AABA-2FA9-4904-AA3A-A1B6DA1F2334}">
   <ds:schemaRefs>
     <ds:schemaRef ds:uri="http://schemas.openxmlformats.org/officeDocument/2006/bibliography"/>
   </ds:schemaRefs>

</xml_diff>